<commit_message>
Updated Functional Specs Visitor Logging
</commit_message>
<xml_diff>
--- a/documentation/Functional Specs/IS480 Grizzly Badgers - AMKTHKH Functional Specs Visitor Logging Module.docx
+++ b/documentation/Functional Specs/IS480 Grizzly Badgers - AMKTHKH Functional Specs Visitor Logging Module.docx
@@ -263,6 +263,8 @@
           <w:szCs w:val="44"/>
         </w:rPr>
       </w:pPr>
+      <w:bookmarkStart w:id="0" w:name="_GoBack"/>
+      <w:bookmarkEnd w:id="0"/>
     </w:p>
     <w:p>
       <w:pPr>
@@ -443,8 +445,8 @@
           <w:iCs w:val="0"/>
         </w:rPr>
       </w:pPr>
-      <w:bookmarkStart w:id="0" w:name="_wd4up81n8lp9" w:colFirst="0" w:colLast="0"/>
-      <w:bookmarkEnd w:id="0"/>
+      <w:bookmarkStart w:id="1" w:name="_wd4up81n8lp9" w:colFirst="0" w:colLast="0"/>
+      <w:bookmarkEnd w:id="1"/>
       <w:r>
         <w:rPr>
           <w:rStyle w:val="Emphasis"/>
@@ -613,11 +615,12 @@
         <w:tc>
           <w:tcPr>
             <w:tcW w:w="1596" w:type="dxa"/>
+            <w:vAlign w:val="center"/>
           </w:tcPr>
           <w:p>
             <w:pPr>
               <w:pStyle w:val="NoSpacing"/>
-              <w:jc w:val="center"/>
+              <w:jc w:val="left"/>
               <w:rPr>
                 <w:rStyle w:val="SubtleEmphasis"/>
                 <w:i w:val="0"/>
@@ -635,6 +638,7 @@
         <w:tc>
           <w:tcPr>
             <w:tcW w:w="1596" w:type="dxa"/>
+            <w:vAlign w:val="center"/>
           </w:tcPr>
           <w:p>
             <w:pPr>
@@ -649,6 +653,7 @@
         <w:tc>
           <w:tcPr>
             <w:tcW w:w="1596" w:type="dxa"/>
+            <w:vAlign w:val="center"/>
           </w:tcPr>
           <w:p>
             <w:pPr>
@@ -663,6 +668,7 @@
         <w:tc>
           <w:tcPr>
             <w:tcW w:w="1596" w:type="dxa"/>
+            <w:vAlign w:val="center"/>
           </w:tcPr>
           <w:p>
             <w:pPr>
@@ -677,6 +683,7 @@
         <w:tc>
           <w:tcPr>
             <w:tcW w:w="1596" w:type="dxa"/>
+            <w:vAlign w:val="center"/>
           </w:tcPr>
           <w:p>
             <w:pPr>
@@ -688,6 +695,7 @@
         <w:tc>
           <w:tcPr>
             <w:tcW w:w="1596" w:type="dxa"/>
+            <w:vAlign w:val="center"/>
           </w:tcPr>
           <w:p>
             <w:pPr>
@@ -701,50 +709,67 @@
         <w:tc>
           <w:tcPr>
             <w:tcW w:w="1596" w:type="dxa"/>
+            <w:vAlign w:val="center"/>
           </w:tcPr>
           <w:p>
             <w:pPr>
               <w:pStyle w:val="NoSpacing"/>
-              <w:jc w:val="center"/>
-            </w:pPr>
+              <w:jc w:val="left"/>
+            </w:pPr>
+            <w:r>
+              <w:t>1.1</w:t>
+            </w:r>
           </w:p>
         </w:tc>
         <w:tc>
           <w:tcPr>
             <w:tcW w:w="1596" w:type="dxa"/>
+            <w:vAlign w:val="center"/>
           </w:tcPr>
           <w:p>
             <w:pPr>
               <w:pStyle w:val="NoSpacing"/>
               <w:jc w:val="left"/>
             </w:pPr>
+            <w:r>
+              <w:t>18/12/2016</w:t>
+            </w:r>
           </w:p>
         </w:tc>
         <w:tc>
           <w:tcPr>
             <w:tcW w:w="1596" w:type="dxa"/>
+            <w:vAlign w:val="center"/>
           </w:tcPr>
           <w:p>
             <w:pPr>
               <w:pStyle w:val="NoSpacing"/>
               <w:jc w:val="left"/>
             </w:pPr>
+            <w:r>
+              <w:t>Updated Business Process for Visitor Online Self-Registration</w:t>
+            </w:r>
           </w:p>
         </w:tc>
         <w:tc>
           <w:tcPr>
             <w:tcW w:w="1596" w:type="dxa"/>
+            <w:vAlign w:val="center"/>
           </w:tcPr>
           <w:p>
             <w:pPr>
               <w:pStyle w:val="NoSpacing"/>
               <w:jc w:val="left"/>
             </w:pPr>
+            <w:r>
+              <w:t>Yu Zheng Yuan</w:t>
+            </w:r>
           </w:p>
         </w:tc>
         <w:tc>
           <w:tcPr>
             <w:tcW w:w="1596" w:type="dxa"/>
+            <w:vAlign w:val="center"/>
           </w:tcPr>
           <w:p>
             <w:pPr>
@@ -756,6 +781,93 @@
         <w:tc>
           <w:tcPr>
             <w:tcW w:w="1596" w:type="dxa"/>
+            <w:vAlign w:val="center"/>
+          </w:tcPr>
+          <w:p>
+            <w:pPr>
+              <w:pStyle w:val="NoSpacing"/>
+              <w:jc w:val="left"/>
+            </w:pPr>
+          </w:p>
+        </w:tc>
+      </w:tr>
+      <w:tr>
+        <w:tc>
+          <w:tcPr>
+            <w:tcW w:w="1596" w:type="dxa"/>
+            <w:vAlign w:val="center"/>
+          </w:tcPr>
+          <w:p>
+            <w:pPr>
+              <w:pStyle w:val="NoSpacing"/>
+              <w:jc w:val="left"/>
+            </w:pPr>
+            <w:r>
+              <w:t>1.2</w:t>
+            </w:r>
+          </w:p>
+        </w:tc>
+        <w:tc>
+          <w:tcPr>
+            <w:tcW w:w="1596" w:type="dxa"/>
+            <w:vAlign w:val="center"/>
+          </w:tcPr>
+          <w:p>
+            <w:pPr>
+              <w:pStyle w:val="NoSpacing"/>
+              <w:jc w:val="left"/>
+            </w:pPr>
+            <w:r>
+              <w:t>22/12/2016</w:t>
+            </w:r>
+          </w:p>
+        </w:tc>
+        <w:tc>
+          <w:tcPr>
+            <w:tcW w:w="1596" w:type="dxa"/>
+            <w:vAlign w:val="center"/>
+          </w:tcPr>
+          <w:p>
+            <w:pPr>
+              <w:pStyle w:val="NoSpacing"/>
+              <w:jc w:val="left"/>
+            </w:pPr>
+            <w:r>
+              <w:t>Updated Business Logic</w:t>
+            </w:r>
+          </w:p>
+        </w:tc>
+        <w:tc>
+          <w:tcPr>
+            <w:tcW w:w="1596" w:type="dxa"/>
+            <w:vAlign w:val="center"/>
+          </w:tcPr>
+          <w:p>
+            <w:pPr>
+              <w:pStyle w:val="NoSpacing"/>
+              <w:jc w:val="left"/>
+            </w:pPr>
+            <w:r>
+              <w:t>Yu Zheng Yuan</w:t>
+            </w:r>
+          </w:p>
+        </w:tc>
+        <w:tc>
+          <w:tcPr>
+            <w:tcW w:w="1596" w:type="dxa"/>
+            <w:vAlign w:val="center"/>
+          </w:tcPr>
+          <w:p>
+            <w:pPr>
+              <w:pStyle w:val="NoSpacing"/>
+              <w:jc w:val="left"/>
+            </w:pPr>
+          </w:p>
+        </w:tc>
+        <w:tc>
+          <w:tcPr>
+            <w:tcW w:w="1596" w:type="dxa"/>
+            <w:vAlign w:val="center"/>
           </w:tcPr>
           <w:p>
             <w:pPr>
@@ -1372,12 +1484,12 @@
           <w:numId w:val="5"/>
         </w:numPr>
       </w:pPr>
-      <w:bookmarkStart w:id="1" w:name="_Toc465106365"/>
+      <w:bookmarkStart w:id="2" w:name="_Toc465106365"/>
       <w:r>
         <w:lastRenderedPageBreak/>
         <w:t>Introduction</w:t>
       </w:r>
-      <w:bookmarkEnd w:id="1"/>
+      <w:bookmarkEnd w:id="2"/>
       <w:r>
         <w:t xml:space="preserve"> </w:t>
       </w:r>
@@ -1424,7 +1536,7 @@
           <w:numId w:val="5"/>
         </w:numPr>
       </w:pPr>
-      <w:bookmarkStart w:id="2" w:name="_Toc465106366"/>
+      <w:bookmarkStart w:id="3" w:name="_Toc465106366"/>
       <w:r>
         <w:t xml:space="preserve">Overview of </w:t>
       </w:r>
@@ -1437,7 +1549,7 @@
       <w:r>
         <w:t xml:space="preserve"> Module</w:t>
       </w:r>
-      <w:bookmarkEnd w:id="2"/>
+      <w:bookmarkEnd w:id="3"/>
     </w:p>
     <w:p>
       <w:pPr>
@@ -1499,11 +1611,11 @@
           <w:numId w:val="5"/>
         </w:numPr>
       </w:pPr>
-      <w:bookmarkStart w:id="3" w:name="_Toc465106367"/>
+      <w:bookmarkStart w:id="4" w:name="_Toc465106367"/>
       <w:r>
         <w:t>Functional Requirements</w:t>
       </w:r>
-      <w:bookmarkEnd w:id="3"/>
+      <w:bookmarkEnd w:id="4"/>
       <w:r>
         <w:t xml:space="preserve"> </w:t>
       </w:r>
@@ -1581,14 +1693,14 @@
           <w:numId w:val="5"/>
         </w:numPr>
       </w:pPr>
-      <w:bookmarkStart w:id="4" w:name="_Process_and_Business"/>
-      <w:bookmarkStart w:id="5" w:name="_Toc465106368"/>
-      <w:bookmarkEnd w:id="4"/>
+      <w:bookmarkStart w:id="5" w:name="_Process_and_Business"/>
+      <w:bookmarkStart w:id="6" w:name="_Toc465106368"/>
+      <w:bookmarkEnd w:id="5"/>
       <w:r>
         <w:lastRenderedPageBreak/>
         <w:t>Process and Business Rule</w:t>
       </w:r>
-      <w:bookmarkEnd w:id="5"/>
+      <w:bookmarkEnd w:id="6"/>
     </w:p>
     <w:p>
       <w:pPr>
@@ -1625,6 +1737,18 @@
         </w:rPr>
         <w:t>/ Assisted Registration</w:t>
       </w:r>
+      <w:r>
+        <w:rPr>
+          <w:b/>
+        </w:rPr>
+        <w:t xml:space="preserve"> (As-i</w:t>
+      </w:r>
+      <w:r>
+        <w:rPr>
+          <w:b/>
+        </w:rPr>
+        <w:t>s)</w:t>
+      </w:r>
     </w:p>
     <w:p>
       <w:pPr>
@@ -1641,10 +1765,10 @@
           <w:lang w:eastAsia="en-SG"/>
         </w:rPr>
         <w:drawing>
-          <wp:inline distT="0" distB="0" distL="0" distR="0" wp14:anchorId="49ED1A49" wp14:editId="28164E6B">
-            <wp:extent cx="5934075" cy="5240193"/>
-            <wp:effectExtent l="0" t="0" r="0" b="0"/>
-            <wp:docPr id="4" name="Picture 4"/>
+          <wp:inline distT="0" distB="0" distL="0" distR="0">
+            <wp:extent cx="5943600" cy="3632200"/>
+            <wp:effectExtent l="0" t="0" r="0" b="6350"/>
+            <wp:docPr id="6" name="Picture 6"/>
             <wp:cNvGraphicFramePr>
               <a:graphicFrameLocks xmlns:a="http://schemas.openxmlformats.org/drawingml/2006/main" noChangeAspect="1"/>
             </wp:cNvGraphicFramePr>
@@ -1652,10 +1776,8 @@
               <a:graphicData uri="http://schemas.openxmlformats.org/drawingml/2006/picture">
                 <pic:pic xmlns:pic="http://schemas.openxmlformats.org/drawingml/2006/picture">
                   <pic:nvPicPr>
-                    <pic:cNvPr id="0" name="Picture 24" descr="C:\Users\yzy\Desktop\ToBeBusinessProcess.png"/>
-                    <pic:cNvPicPr>
-                      <a:picLocks noChangeAspect="1" noChangeArrowheads="1"/>
-                    </pic:cNvPicPr>
+                    <pic:cNvPr id="6" name="GB_As_Is.png"/>
+                    <pic:cNvPicPr/>
                   </pic:nvPicPr>
                   <pic:blipFill>
                     <a:blip r:embed="rId11">
@@ -1669,18 +1791,14 @@
                       <a:fillRect/>
                     </a:stretch>
                   </pic:blipFill>
-                  <pic:spPr bwMode="auto">
+                  <pic:spPr>
                     <a:xfrm>
                       <a:off x="0" y="0"/>
-                      <a:ext cx="5934075" cy="5240193"/>
+                      <a:ext cx="5943600" cy="3632200"/>
                     </a:xfrm>
                     <a:prstGeom prst="rect">
                       <a:avLst/>
                     </a:prstGeom>
-                    <a:noFill/>
-                    <a:ln>
-                      <a:noFill/>
-                    </a:ln>
                   </pic:spPr>
                 </pic:pic>
               </a:graphicData>
@@ -1693,8 +1811,114 @@
       <w:pPr>
         <w:jc w:val="left"/>
       </w:pPr>
-      <w:bookmarkStart w:id="6" w:name="_GoBack"/>
-      <w:bookmarkEnd w:id="6"/>
+      <w:r>
+        <w:br w:type="page"/>
+      </w:r>
+    </w:p>
+    <w:p>
+      <w:pPr>
+        <w:pStyle w:val="ListParagraph"/>
+        <w:numPr>
+          <w:ilvl w:val="1"/>
+          <w:numId w:val="5"/>
+        </w:numPr>
+        <w:rPr>
+          <w:b/>
+        </w:rPr>
+      </w:pPr>
+      <w:r>
+        <w:rPr>
+          <w:b/>
+        </w:rPr>
+        <w:lastRenderedPageBreak/>
+        <w:t xml:space="preserve">Process Flow for </w:t>
+      </w:r>
+      <w:r>
+        <w:rPr>
+          <w:b/>
+        </w:rPr>
+        <w:t xml:space="preserve">Visitor Online </w:t>
+      </w:r>
+      <w:r>
+        <w:rPr>
+          <w:b/>
+        </w:rPr>
+        <w:t xml:space="preserve">Self-Registration </w:t>
+      </w:r>
+      <w:r>
+        <w:rPr>
+          <w:b/>
+        </w:rPr>
+        <w:t>/ Assisted Registration (To-b</w:t>
+      </w:r>
+      <w:r>
+        <w:rPr>
+          <w:b/>
+        </w:rPr>
+        <w:t>e)</w:t>
+      </w:r>
+    </w:p>
+    <w:p>
+      <w:pPr>
+        <w:jc w:val="left"/>
+      </w:pPr>
+    </w:p>
+    <w:p>
+      <w:pPr>
+        <w:jc w:val="left"/>
+      </w:pPr>
+      <w:r>
+        <w:rPr>
+          <w:noProof/>
+          <w:lang w:eastAsia="en-SG"/>
+        </w:rPr>
+        <w:drawing>
+          <wp:inline distT="0" distB="0" distL="0" distR="0">
+            <wp:extent cx="5943600" cy="5248275"/>
+            <wp:effectExtent l="0" t="0" r="0" b="9525"/>
+            <wp:docPr id="7" name="Picture 7"/>
+            <wp:cNvGraphicFramePr>
+              <a:graphicFrameLocks xmlns:a="http://schemas.openxmlformats.org/drawingml/2006/main" noChangeAspect="1"/>
+            </wp:cNvGraphicFramePr>
+            <a:graphic xmlns:a="http://schemas.openxmlformats.org/drawingml/2006/main">
+              <a:graphicData uri="http://schemas.openxmlformats.org/drawingml/2006/picture">
+                <pic:pic xmlns:pic="http://schemas.openxmlformats.org/drawingml/2006/picture">
+                  <pic:nvPicPr>
+                    <pic:cNvPr id="7" name="GB_To_Be.png"/>
+                    <pic:cNvPicPr/>
+                  </pic:nvPicPr>
+                  <pic:blipFill>
+                    <a:blip r:embed="rId12">
+                      <a:extLst>
+                        <a:ext uri="{28A0092B-C50C-407E-A947-70E740481C1C}">
+                          <a14:useLocalDpi xmlns:a14="http://schemas.microsoft.com/office/drawing/2010/main" val="0"/>
+                        </a:ext>
+                      </a:extLst>
+                    </a:blip>
+                    <a:stretch>
+                      <a:fillRect/>
+                    </a:stretch>
+                  </pic:blipFill>
+                  <pic:spPr>
+                    <a:xfrm>
+                      <a:off x="0" y="0"/>
+                      <a:ext cx="5943600" cy="5248275"/>
+                    </a:xfrm>
+                    <a:prstGeom prst="rect">
+                      <a:avLst/>
+                    </a:prstGeom>
+                  </pic:spPr>
+                </pic:pic>
+              </a:graphicData>
+            </a:graphic>
+          </wp:inline>
+        </w:drawing>
+      </w:r>
+    </w:p>
+    <w:p>
+      <w:pPr>
+        <w:jc w:val="left"/>
+      </w:pPr>
       <w:r>
         <w:br w:type="page"/>
       </w:r>
@@ -2332,7 +2556,7 @@
                           <pic:cNvPicPr/>
                         </pic:nvPicPr>
                         <pic:blipFill rotWithShape="1">
-                          <a:blip r:embed="rId12">
+                          <a:blip r:embed="rId13">
                             <a:extLst>
                               <a:ext uri="{28A0092B-C50C-407E-A947-70E740481C1C}">
                                 <a14:useLocalDpi xmlns:a14="http://schemas.microsoft.com/office/drawing/2010/main" val="0"/>
@@ -4324,7 +4548,7 @@
     </w:tbl>
     <w:p/>
     <w:sectPr>
-      <w:footerReference w:type="default" r:id="rId13"/>
+      <w:footerReference w:type="default" r:id="rId14"/>
       <w:pgSz w:w="12240" w:h="15840"/>
       <w:pgMar w:top="1440" w:right="1440" w:bottom="1440" w:left="1440" w:header="720" w:footer="720" w:gutter="0"/>
       <w:pgNumType w:start="1"/>
@@ -4393,7 +4617,7 @@
           <w:rPr>
             <w:noProof/>
           </w:rPr>
-          <w:t>5</w:t>
+          <w:t>2</w:t>
         </w:r>
         <w:r>
           <w:rPr>
@@ -4553,6 +4777,92 @@
     </w:lvl>
   </w:abstractNum>
   <w:abstractNum w:abstractNumId="1" w15:restartNumberingAfterBreak="0">
+    <w:nsid w:val="113A181F"/>
+    <w:multiLevelType w:val="multilevel"/>
+    <w:tmpl w:val="4809001D"/>
+    <w:lvl w:ilvl="0">
+      <w:start w:val="1"/>
+      <w:numFmt w:val="decimal"/>
+      <w:lvlText w:val="%1)"/>
+      <w:lvlJc w:val="left"/>
+      <w:pPr>
+        <w:ind w:left="360" w:hanging="360"/>
+      </w:pPr>
+    </w:lvl>
+    <w:lvl w:ilvl="1">
+      <w:start w:val="1"/>
+      <w:numFmt w:val="lowerLetter"/>
+      <w:lvlText w:val="%2)"/>
+      <w:lvlJc w:val="left"/>
+      <w:pPr>
+        <w:ind w:left="720" w:hanging="360"/>
+      </w:pPr>
+    </w:lvl>
+    <w:lvl w:ilvl="2">
+      <w:start w:val="1"/>
+      <w:numFmt w:val="lowerRoman"/>
+      <w:lvlText w:val="%3)"/>
+      <w:lvlJc w:val="left"/>
+      <w:pPr>
+        <w:ind w:left="1080" w:hanging="360"/>
+      </w:pPr>
+    </w:lvl>
+    <w:lvl w:ilvl="3">
+      <w:start w:val="1"/>
+      <w:numFmt w:val="decimal"/>
+      <w:lvlText w:val="(%4)"/>
+      <w:lvlJc w:val="left"/>
+      <w:pPr>
+        <w:ind w:left="1440" w:hanging="360"/>
+      </w:pPr>
+    </w:lvl>
+    <w:lvl w:ilvl="4">
+      <w:start w:val="1"/>
+      <w:numFmt w:val="lowerLetter"/>
+      <w:lvlText w:val="(%5)"/>
+      <w:lvlJc w:val="left"/>
+      <w:pPr>
+        <w:ind w:left="1800" w:hanging="360"/>
+      </w:pPr>
+    </w:lvl>
+    <w:lvl w:ilvl="5">
+      <w:start w:val="1"/>
+      <w:numFmt w:val="lowerRoman"/>
+      <w:lvlText w:val="(%6)"/>
+      <w:lvlJc w:val="left"/>
+      <w:pPr>
+        <w:ind w:left="2160" w:hanging="360"/>
+      </w:pPr>
+    </w:lvl>
+    <w:lvl w:ilvl="6">
+      <w:start w:val="1"/>
+      <w:numFmt w:val="decimal"/>
+      <w:lvlText w:val="%7."/>
+      <w:lvlJc w:val="left"/>
+      <w:pPr>
+        <w:ind w:left="2520" w:hanging="360"/>
+      </w:pPr>
+    </w:lvl>
+    <w:lvl w:ilvl="7">
+      <w:start w:val="1"/>
+      <w:numFmt w:val="lowerLetter"/>
+      <w:lvlText w:val="%8."/>
+      <w:lvlJc w:val="left"/>
+      <w:pPr>
+        <w:ind w:left="2880" w:hanging="360"/>
+      </w:pPr>
+    </w:lvl>
+    <w:lvl w:ilvl="8">
+      <w:start w:val="1"/>
+      <w:numFmt w:val="lowerRoman"/>
+      <w:lvlText w:val="%9."/>
+      <w:lvlJc w:val="left"/>
+      <w:pPr>
+        <w:ind w:left="3240" w:hanging="360"/>
+      </w:pPr>
+    </w:lvl>
+  </w:abstractNum>
+  <w:abstractNum w:abstractNumId="2" w15:restartNumberingAfterBreak="0">
     <w:nsid w:val="17BE18CE"/>
     <w:multiLevelType w:val="hybridMultilevel"/>
     <w:tmpl w:val="DB4442F6"/>
@@ -4664,7 +4974,7 @@
       </w:rPr>
     </w:lvl>
   </w:abstractNum>
-  <w:abstractNum w:abstractNumId="2" w15:restartNumberingAfterBreak="0">
+  <w:abstractNum w:abstractNumId="3" w15:restartNumberingAfterBreak="0">
     <w:nsid w:val="1DDC3E7A"/>
     <w:multiLevelType w:val="hybridMultilevel"/>
     <w:tmpl w:val="43A68FA2"/>
@@ -4750,7 +5060,7 @@
       </w:pPr>
     </w:lvl>
   </w:abstractNum>
-  <w:abstractNum w:abstractNumId="3" w15:restartNumberingAfterBreak="0">
+  <w:abstractNum w:abstractNumId="4" w15:restartNumberingAfterBreak="0">
     <w:nsid w:val="31A82EB0"/>
     <w:multiLevelType w:val="hybridMultilevel"/>
     <w:tmpl w:val="26F6EFCA"/>
@@ -4862,7 +5172,344 @@
       </w:rPr>
     </w:lvl>
   </w:abstractNum>
-  <w:abstractNum w:abstractNumId="4" w15:restartNumberingAfterBreak="0">
+  <w:abstractNum w:abstractNumId="5" w15:restartNumberingAfterBreak="0">
+    <w:nsid w:val="37E803B4"/>
+    <w:multiLevelType w:val="hybridMultilevel"/>
+    <w:tmpl w:val="E3DAA84E"/>
+    <w:lvl w:ilvl="0" w:tplc="14DC7892">
+      <w:numFmt w:val="bullet"/>
+      <w:lvlText w:val="-"/>
+      <w:lvlJc w:val="left"/>
+      <w:pPr>
+        <w:ind w:left="720" w:hanging="360"/>
+      </w:pPr>
+      <w:rPr>
+        <w:rFonts w:ascii="Times New Roman" w:eastAsia="Arial" w:hAnsi="Times New Roman" w:cs="Times New Roman" w:hint="default"/>
+      </w:rPr>
+    </w:lvl>
+    <w:lvl w:ilvl="1" w:tplc="48090003" w:tentative="1">
+      <w:start w:val="1"/>
+      <w:numFmt w:val="bullet"/>
+      <w:lvlText w:val="o"/>
+      <w:lvlJc w:val="left"/>
+      <w:pPr>
+        <w:ind w:left="1440" w:hanging="360"/>
+      </w:pPr>
+      <w:rPr>
+        <w:rFonts w:ascii="Courier New" w:hAnsi="Courier New" w:cs="Courier New" w:hint="default"/>
+      </w:rPr>
+    </w:lvl>
+    <w:lvl w:ilvl="2" w:tplc="48090005" w:tentative="1">
+      <w:start w:val="1"/>
+      <w:numFmt w:val="bullet"/>
+      <w:lvlText w:val=""/>
+      <w:lvlJc w:val="left"/>
+      <w:pPr>
+        <w:ind w:left="2160" w:hanging="360"/>
+      </w:pPr>
+      <w:rPr>
+        <w:rFonts w:ascii="Wingdings" w:hAnsi="Wingdings" w:hint="default"/>
+      </w:rPr>
+    </w:lvl>
+    <w:lvl w:ilvl="3" w:tplc="48090001" w:tentative="1">
+      <w:start w:val="1"/>
+      <w:numFmt w:val="bullet"/>
+      <w:lvlText w:val=""/>
+      <w:lvlJc w:val="left"/>
+      <w:pPr>
+        <w:ind w:left="2880" w:hanging="360"/>
+      </w:pPr>
+      <w:rPr>
+        <w:rFonts w:ascii="Symbol" w:hAnsi="Symbol" w:hint="default"/>
+      </w:rPr>
+    </w:lvl>
+    <w:lvl w:ilvl="4" w:tplc="48090003" w:tentative="1">
+      <w:start w:val="1"/>
+      <w:numFmt w:val="bullet"/>
+      <w:lvlText w:val="o"/>
+      <w:lvlJc w:val="left"/>
+      <w:pPr>
+        <w:ind w:left="3600" w:hanging="360"/>
+      </w:pPr>
+      <w:rPr>
+        <w:rFonts w:ascii="Courier New" w:hAnsi="Courier New" w:cs="Courier New" w:hint="default"/>
+      </w:rPr>
+    </w:lvl>
+    <w:lvl w:ilvl="5" w:tplc="48090005" w:tentative="1">
+      <w:start w:val="1"/>
+      <w:numFmt w:val="bullet"/>
+      <w:lvlText w:val=""/>
+      <w:lvlJc w:val="left"/>
+      <w:pPr>
+        <w:ind w:left="4320" w:hanging="360"/>
+      </w:pPr>
+      <w:rPr>
+        <w:rFonts w:ascii="Wingdings" w:hAnsi="Wingdings" w:hint="default"/>
+      </w:rPr>
+    </w:lvl>
+    <w:lvl w:ilvl="6" w:tplc="48090001" w:tentative="1">
+      <w:start w:val="1"/>
+      <w:numFmt w:val="bullet"/>
+      <w:lvlText w:val=""/>
+      <w:lvlJc w:val="left"/>
+      <w:pPr>
+        <w:ind w:left="5040" w:hanging="360"/>
+      </w:pPr>
+      <w:rPr>
+        <w:rFonts w:ascii="Symbol" w:hAnsi="Symbol" w:hint="default"/>
+      </w:rPr>
+    </w:lvl>
+    <w:lvl w:ilvl="7" w:tplc="48090003" w:tentative="1">
+      <w:start w:val="1"/>
+      <w:numFmt w:val="bullet"/>
+      <w:lvlText w:val="o"/>
+      <w:lvlJc w:val="left"/>
+      <w:pPr>
+        <w:ind w:left="5760" w:hanging="360"/>
+      </w:pPr>
+      <w:rPr>
+        <w:rFonts w:ascii="Courier New" w:hAnsi="Courier New" w:cs="Courier New" w:hint="default"/>
+      </w:rPr>
+    </w:lvl>
+    <w:lvl w:ilvl="8" w:tplc="48090005" w:tentative="1">
+      <w:start w:val="1"/>
+      <w:numFmt w:val="bullet"/>
+      <w:lvlText w:val=""/>
+      <w:lvlJc w:val="left"/>
+      <w:pPr>
+        <w:ind w:left="6480" w:hanging="360"/>
+      </w:pPr>
+      <w:rPr>
+        <w:rFonts w:ascii="Wingdings" w:hAnsi="Wingdings" w:hint="default"/>
+      </w:rPr>
+    </w:lvl>
+  </w:abstractNum>
+  <w:abstractNum w:abstractNumId="6" w15:restartNumberingAfterBreak="0">
+    <w:nsid w:val="3AD94938"/>
+    <w:multiLevelType w:val="hybridMultilevel"/>
+    <w:tmpl w:val="6F9E7610"/>
+    <w:lvl w:ilvl="0" w:tplc="14DC7892">
+      <w:numFmt w:val="bullet"/>
+      <w:lvlText w:val="-"/>
+      <w:lvlJc w:val="left"/>
+      <w:pPr>
+        <w:ind w:left="720" w:hanging="360"/>
+      </w:pPr>
+      <w:rPr>
+        <w:rFonts w:ascii="Times New Roman" w:eastAsia="Arial" w:hAnsi="Times New Roman" w:cs="Times New Roman" w:hint="default"/>
+      </w:rPr>
+    </w:lvl>
+    <w:lvl w:ilvl="1" w:tplc="48090003" w:tentative="1">
+      <w:start w:val="1"/>
+      <w:numFmt w:val="bullet"/>
+      <w:lvlText w:val="o"/>
+      <w:lvlJc w:val="left"/>
+      <w:pPr>
+        <w:ind w:left="1440" w:hanging="360"/>
+      </w:pPr>
+      <w:rPr>
+        <w:rFonts w:ascii="Courier New" w:hAnsi="Courier New" w:cs="Courier New" w:hint="default"/>
+      </w:rPr>
+    </w:lvl>
+    <w:lvl w:ilvl="2" w:tplc="48090005" w:tentative="1">
+      <w:start w:val="1"/>
+      <w:numFmt w:val="bullet"/>
+      <w:lvlText w:val=""/>
+      <w:lvlJc w:val="left"/>
+      <w:pPr>
+        <w:ind w:left="2160" w:hanging="360"/>
+      </w:pPr>
+      <w:rPr>
+        <w:rFonts w:ascii="Wingdings" w:hAnsi="Wingdings" w:hint="default"/>
+      </w:rPr>
+    </w:lvl>
+    <w:lvl w:ilvl="3" w:tplc="48090001" w:tentative="1">
+      <w:start w:val="1"/>
+      <w:numFmt w:val="bullet"/>
+      <w:lvlText w:val=""/>
+      <w:lvlJc w:val="left"/>
+      <w:pPr>
+        <w:ind w:left="2880" w:hanging="360"/>
+      </w:pPr>
+      <w:rPr>
+        <w:rFonts w:ascii="Symbol" w:hAnsi="Symbol" w:hint="default"/>
+      </w:rPr>
+    </w:lvl>
+    <w:lvl w:ilvl="4" w:tplc="48090003" w:tentative="1">
+      <w:start w:val="1"/>
+      <w:numFmt w:val="bullet"/>
+      <w:lvlText w:val="o"/>
+      <w:lvlJc w:val="left"/>
+      <w:pPr>
+        <w:ind w:left="3600" w:hanging="360"/>
+      </w:pPr>
+      <w:rPr>
+        <w:rFonts w:ascii="Courier New" w:hAnsi="Courier New" w:cs="Courier New" w:hint="default"/>
+      </w:rPr>
+    </w:lvl>
+    <w:lvl w:ilvl="5" w:tplc="48090005" w:tentative="1">
+      <w:start w:val="1"/>
+      <w:numFmt w:val="bullet"/>
+      <w:lvlText w:val=""/>
+      <w:lvlJc w:val="left"/>
+      <w:pPr>
+        <w:ind w:left="4320" w:hanging="360"/>
+      </w:pPr>
+      <w:rPr>
+        <w:rFonts w:ascii="Wingdings" w:hAnsi="Wingdings" w:hint="default"/>
+      </w:rPr>
+    </w:lvl>
+    <w:lvl w:ilvl="6" w:tplc="48090001" w:tentative="1">
+      <w:start w:val="1"/>
+      <w:numFmt w:val="bullet"/>
+      <w:lvlText w:val=""/>
+      <w:lvlJc w:val="left"/>
+      <w:pPr>
+        <w:ind w:left="5040" w:hanging="360"/>
+      </w:pPr>
+      <w:rPr>
+        <w:rFonts w:ascii="Symbol" w:hAnsi="Symbol" w:hint="default"/>
+      </w:rPr>
+    </w:lvl>
+    <w:lvl w:ilvl="7" w:tplc="48090003" w:tentative="1">
+      <w:start w:val="1"/>
+      <w:numFmt w:val="bullet"/>
+      <w:lvlText w:val="o"/>
+      <w:lvlJc w:val="left"/>
+      <w:pPr>
+        <w:ind w:left="5760" w:hanging="360"/>
+      </w:pPr>
+      <w:rPr>
+        <w:rFonts w:ascii="Courier New" w:hAnsi="Courier New" w:cs="Courier New" w:hint="default"/>
+      </w:rPr>
+    </w:lvl>
+    <w:lvl w:ilvl="8" w:tplc="48090005" w:tentative="1">
+      <w:start w:val="1"/>
+      <w:numFmt w:val="bullet"/>
+      <w:lvlText w:val=""/>
+      <w:lvlJc w:val="left"/>
+      <w:pPr>
+        <w:ind w:left="6480" w:hanging="360"/>
+      </w:pPr>
+      <w:rPr>
+        <w:rFonts w:ascii="Wingdings" w:hAnsi="Wingdings" w:hint="default"/>
+      </w:rPr>
+    </w:lvl>
+  </w:abstractNum>
+  <w:abstractNum w:abstractNumId="7" w15:restartNumberingAfterBreak="0">
+    <w:nsid w:val="47C62A70"/>
+    <w:multiLevelType w:val="hybridMultilevel"/>
+    <w:tmpl w:val="ABD46F8C"/>
+    <w:lvl w:ilvl="0" w:tplc="48090001">
+      <w:start w:val="1"/>
+      <w:numFmt w:val="bullet"/>
+      <w:lvlText w:val=""/>
+      <w:lvlJc w:val="left"/>
+      <w:pPr>
+        <w:ind w:left="720" w:hanging="360"/>
+      </w:pPr>
+      <w:rPr>
+        <w:rFonts w:ascii="Symbol" w:hAnsi="Symbol" w:hint="default"/>
+      </w:rPr>
+    </w:lvl>
+    <w:lvl w:ilvl="1" w:tplc="48090003" w:tentative="1">
+      <w:start w:val="1"/>
+      <w:numFmt w:val="bullet"/>
+      <w:lvlText w:val="o"/>
+      <w:lvlJc w:val="left"/>
+      <w:pPr>
+        <w:ind w:left="1440" w:hanging="360"/>
+      </w:pPr>
+      <w:rPr>
+        <w:rFonts w:ascii="Courier New" w:hAnsi="Courier New" w:cs="Courier New" w:hint="default"/>
+      </w:rPr>
+    </w:lvl>
+    <w:lvl w:ilvl="2" w:tplc="48090005" w:tentative="1">
+      <w:start w:val="1"/>
+      <w:numFmt w:val="bullet"/>
+      <w:lvlText w:val=""/>
+      <w:lvlJc w:val="left"/>
+      <w:pPr>
+        <w:ind w:left="2160" w:hanging="360"/>
+      </w:pPr>
+      <w:rPr>
+        <w:rFonts w:ascii="Wingdings" w:hAnsi="Wingdings" w:hint="default"/>
+      </w:rPr>
+    </w:lvl>
+    <w:lvl w:ilvl="3" w:tplc="48090001" w:tentative="1">
+      <w:start w:val="1"/>
+      <w:numFmt w:val="bullet"/>
+      <w:lvlText w:val=""/>
+      <w:lvlJc w:val="left"/>
+      <w:pPr>
+        <w:ind w:left="2880" w:hanging="360"/>
+      </w:pPr>
+      <w:rPr>
+        <w:rFonts w:ascii="Symbol" w:hAnsi="Symbol" w:hint="default"/>
+      </w:rPr>
+    </w:lvl>
+    <w:lvl w:ilvl="4" w:tplc="48090003" w:tentative="1">
+      <w:start w:val="1"/>
+      <w:numFmt w:val="bullet"/>
+      <w:lvlText w:val="o"/>
+      <w:lvlJc w:val="left"/>
+      <w:pPr>
+        <w:ind w:left="3600" w:hanging="360"/>
+      </w:pPr>
+      <w:rPr>
+        <w:rFonts w:ascii="Courier New" w:hAnsi="Courier New" w:cs="Courier New" w:hint="default"/>
+      </w:rPr>
+    </w:lvl>
+    <w:lvl w:ilvl="5" w:tplc="48090005" w:tentative="1">
+      <w:start w:val="1"/>
+      <w:numFmt w:val="bullet"/>
+      <w:lvlText w:val=""/>
+      <w:lvlJc w:val="left"/>
+      <w:pPr>
+        <w:ind w:left="4320" w:hanging="360"/>
+      </w:pPr>
+      <w:rPr>
+        <w:rFonts w:ascii="Wingdings" w:hAnsi="Wingdings" w:hint="default"/>
+      </w:rPr>
+    </w:lvl>
+    <w:lvl w:ilvl="6" w:tplc="48090001" w:tentative="1">
+      <w:start w:val="1"/>
+      <w:numFmt w:val="bullet"/>
+      <w:lvlText w:val=""/>
+      <w:lvlJc w:val="left"/>
+      <w:pPr>
+        <w:ind w:left="5040" w:hanging="360"/>
+      </w:pPr>
+      <w:rPr>
+        <w:rFonts w:ascii="Symbol" w:hAnsi="Symbol" w:hint="default"/>
+      </w:rPr>
+    </w:lvl>
+    <w:lvl w:ilvl="7" w:tplc="48090003" w:tentative="1">
+      <w:start w:val="1"/>
+      <w:numFmt w:val="bullet"/>
+      <w:lvlText w:val="o"/>
+      <w:lvlJc w:val="left"/>
+      <w:pPr>
+        <w:ind w:left="5760" w:hanging="360"/>
+      </w:pPr>
+      <w:rPr>
+        <w:rFonts w:ascii="Courier New" w:hAnsi="Courier New" w:cs="Courier New" w:hint="default"/>
+      </w:rPr>
+    </w:lvl>
+    <w:lvl w:ilvl="8" w:tplc="48090005" w:tentative="1">
+      <w:start w:val="1"/>
+      <w:numFmt w:val="bullet"/>
+      <w:lvlText w:val=""/>
+      <w:lvlJc w:val="left"/>
+      <w:pPr>
+        <w:ind w:left="6480" w:hanging="360"/>
+      </w:pPr>
+      <w:rPr>
+        <w:rFonts w:ascii="Wingdings" w:hAnsi="Wingdings" w:hint="default"/>
+      </w:rPr>
+    </w:lvl>
+  </w:abstractNum>
+  <w:abstractNum w:abstractNumId="8" w15:restartNumberingAfterBreak="0">
     <w:nsid w:val="4D5D1CF7"/>
     <w:multiLevelType w:val="hybridMultilevel"/>
     <w:tmpl w:val="ADBC7442"/>
@@ -4975,7 +5622,119 @@
       </w:rPr>
     </w:lvl>
   </w:abstractNum>
-  <w:abstractNum w:abstractNumId="5" w15:restartNumberingAfterBreak="0">
+  <w:abstractNum w:abstractNumId="9" w15:restartNumberingAfterBreak="0">
+    <w:nsid w:val="550D19FA"/>
+    <w:multiLevelType w:val="hybridMultilevel"/>
+    <w:tmpl w:val="98826010"/>
+    <w:lvl w:ilvl="0" w:tplc="14DC7892">
+      <w:numFmt w:val="bullet"/>
+      <w:lvlText w:val="-"/>
+      <w:lvlJc w:val="left"/>
+      <w:pPr>
+        <w:ind w:left="1080" w:hanging="360"/>
+      </w:pPr>
+      <w:rPr>
+        <w:rFonts w:ascii="Times New Roman" w:eastAsia="Arial" w:hAnsi="Times New Roman" w:cs="Times New Roman" w:hint="default"/>
+      </w:rPr>
+    </w:lvl>
+    <w:lvl w:ilvl="1" w:tplc="48090003" w:tentative="1">
+      <w:start w:val="1"/>
+      <w:numFmt w:val="bullet"/>
+      <w:lvlText w:val="o"/>
+      <w:lvlJc w:val="left"/>
+      <w:pPr>
+        <w:ind w:left="1800" w:hanging="360"/>
+      </w:pPr>
+      <w:rPr>
+        <w:rFonts w:ascii="Courier New" w:hAnsi="Courier New" w:cs="Courier New" w:hint="default"/>
+      </w:rPr>
+    </w:lvl>
+    <w:lvl w:ilvl="2" w:tplc="48090005" w:tentative="1">
+      <w:start w:val="1"/>
+      <w:numFmt w:val="bullet"/>
+      <w:lvlText w:val=""/>
+      <w:lvlJc w:val="left"/>
+      <w:pPr>
+        <w:ind w:left="2520" w:hanging="360"/>
+      </w:pPr>
+      <w:rPr>
+        <w:rFonts w:ascii="Wingdings" w:hAnsi="Wingdings" w:hint="default"/>
+      </w:rPr>
+    </w:lvl>
+    <w:lvl w:ilvl="3" w:tplc="48090001" w:tentative="1">
+      <w:start w:val="1"/>
+      <w:numFmt w:val="bullet"/>
+      <w:lvlText w:val=""/>
+      <w:lvlJc w:val="left"/>
+      <w:pPr>
+        <w:ind w:left="3240" w:hanging="360"/>
+      </w:pPr>
+      <w:rPr>
+        <w:rFonts w:ascii="Symbol" w:hAnsi="Symbol" w:hint="default"/>
+      </w:rPr>
+    </w:lvl>
+    <w:lvl w:ilvl="4" w:tplc="48090003" w:tentative="1">
+      <w:start w:val="1"/>
+      <w:numFmt w:val="bullet"/>
+      <w:lvlText w:val="o"/>
+      <w:lvlJc w:val="left"/>
+      <w:pPr>
+        <w:ind w:left="3960" w:hanging="360"/>
+      </w:pPr>
+      <w:rPr>
+        <w:rFonts w:ascii="Courier New" w:hAnsi="Courier New" w:cs="Courier New" w:hint="default"/>
+      </w:rPr>
+    </w:lvl>
+    <w:lvl w:ilvl="5" w:tplc="48090005" w:tentative="1">
+      <w:start w:val="1"/>
+      <w:numFmt w:val="bullet"/>
+      <w:lvlText w:val=""/>
+      <w:lvlJc w:val="left"/>
+      <w:pPr>
+        <w:ind w:left="4680" w:hanging="360"/>
+      </w:pPr>
+      <w:rPr>
+        <w:rFonts w:ascii="Wingdings" w:hAnsi="Wingdings" w:hint="default"/>
+      </w:rPr>
+    </w:lvl>
+    <w:lvl w:ilvl="6" w:tplc="48090001" w:tentative="1">
+      <w:start w:val="1"/>
+      <w:numFmt w:val="bullet"/>
+      <w:lvlText w:val=""/>
+      <w:lvlJc w:val="left"/>
+      <w:pPr>
+        <w:ind w:left="5400" w:hanging="360"/>
+      </w:pPr>
+      <w:rPr>
+        <w:rFonts w:ascii="Symbol" w:hAnsi="Symbol" w:hint="default"/>
+      </w:rPr>
+    </w:lvl>
+    <w:lvl w:ilvl="7" w:tplc="48090003" w:tentative="1">
+      <w:start w:val="1"/>
+      <w:numFmt w:val="bullet"/>
+      <w:lvlText w:val="o"/>
+      <w:lvlJc w:val="left"/>
+      <w:pPr>
+        <w:ind w:left="6120" w:hanging="360"/>
+      </w:pPr>
+      <w:rPr>
+        <w:rFonts w:ascii="Courier New" w:hAnsi="Courier New" w:cs="Courier New" w:hint="default"/>
+      </w:rPr>
+    </w:lvl>
+    <w:lvl w:ilvl="8" w:tplc="48090005" w:tentative="1">
+      <w:start w:val="1"/>
+      <w:numFmt w:val="bullet"/>
+      <w:lvlText w:val=""/>
+      <w:lvlJc w:val="left"/>
+      <w:pPr>
+        <w:ind w:left="6840" w:hanging="360"/>
+      </w:pPr>
+      <w:rPr>
+        <w:rFonts w:ascii="Wingdings" w:hAnsi="Wingdings" w:hint="default"/>
+      </w:rPr>
+    </w:lvl>
+  </w:abstractNum>
+  <w:abstractNum w:abstractNumId="10" w15:restartNumberingAfterBreak="0">
     <w:nsid w:val="558943C5"/>
     <w:multiLevelType w:val="multilevel"/>
     <w:tmpl w:val="4809001D"/>
@@ -5061,7 +5820,232 @@
       </w:pPr>
     </w:lvl>
   </w:abstractNum>
-  <w:abstractNum w:abstractNumId="6" w15:restartNumberingAfterBreak="0">
+  <w:abstractNum w:abstractNumId="11" w15:restartNumberingAfterBreak="0">
+    <w:nsid w:val="57076032"/>
+    <w:multiLevelType w:val="hybridMultilevel"/>
+    <w:tmpl w:val="583A1734"/>
+    <w:lvl w:ilvl="0" w:tplc="48090001">
+      <w:start w:val="1"/>
+      <w:numFmt w:val="bullet"/>
+      <w:lvlText w:val=""/>
+      <w:lvlJc w:val="left"/>
+      <w:pPr>
+        <w:ind w:left="1080" w:hanging="360"/>
+      </w:pPr>
+      <w:rPr>
+        <w:rFonts w:ascii="Symbol" w:hAnsi="Symbol" w:hint="default"/>
+      </w:rPr>
+    </w:lvl>
+    <w:lvl w:ilvl="1" w:tplc="48090003" w:tentative="1">
+      <w:start w:val="1"/>
+      <w:numFmt w:val="bullet"/>
+      <w:lvlText w:val="o"/>
+      <w:lvlJc w:val="left"/>
+      <w:pPr>
+        <w:ind w:left="1800" w:hanging="360"/>
+      </w:pPr>
+      <w:rPr>
+        <w:rFonts w:ascii="Courier New" w:hAnsi="Courier New" w:cs="Courier New" w:hint="default"/>
+      </w:rPr>
+    </w:lvl>
+    <w:lvl w:ilvl="2" w:tplc="48090005" w:tentative="1">
+      <w:start w:val="1"/>
+      <w:numFmt w:val="bullet"/>
+      <w:lvlText w:val=""/>
+      <w:lvlJc w:val="left"/>
+      <w:pPr>
+        <w:ind w:left="2520" w:hanging="360"/>
+      </w:pPr>
+      <w:rPr>
+        <w:rFonts w:ascii="Wingdings" w:hAnsi="Wingdings" w:hint="default"/>
+      </w:rPr>
+    </w:lvl>
+    <w:lvl w:ilvl="3" w:tplc="48090001" w:tentative="1">
+      <w:start w:val="1"/>
+      <w:numFmt w:val="bullet"/>
+      <w:lvlText w:val=""/>
+      <w:lvlJc w:val="left"/>
+      <w:pPr>
+        <w:ind w:left="3240" w:hanging="360"/>
+      </w:pPr>
+      <w:rPr>
+        <w:rFonts w:ascii="Symbol" w:hAnsi="Symbol" w:hint="default"/>
+      </w:rPr>
+    </w:lvl>
+    <w:lvl w:ilvl="4" w:tplc="48090003" w:tentative="1">
+      <w:start w:val="1"/>
+      <w:numFmt w:val="bullet"/>
+      <w:lvlText w:val="o"/>
+      <w:lvlJc w:val="left"/>
+      <w:pPr>
+        <w:ind w:left="3960" w:hanging="360"/>
+      </w:pPr>
+      <w:rPr>
+        <w:rFonts w:ascii="Courier New" w:hAnsi="Courier New" w:cs="Courier New" w:hint="default"/>
+      </w:rPr>
+    </w:lvl>
+    <w:lvl w:ilvl="5" w:tplc="48090005" w:tentative="1">
+      <w:start w:val="1"/>
+      <w:numFmt w:val="bullet"/>
+      <w:lvlText w:val=""/>
+      <w:lvlJc w:val="left"/>
+      <w:pPr>
+        <w:ind w:left="4680" w:hanging="360"/>
+      </w:pPr>
+      <w:rPr>
+        <w:rFonts w:ascii="Wingdings" w:hAnsi="Wingdings" w:hint="default"/>
+      </w:rPr>
+    </w:lvl>
+    <w:lvl w:ilvl="6" w:tplc="48090001" w:tentative="1">
+      <w:start w:val="1"/>
+      <w:numFmt w:val="bullet"/>
+      <w:lvlText w:val=""/>
+      <w:lvlJc w:val="left"/>
+      <w:pPr>
+        <w:ind w:left="5400" w:hanging="360"/>
+      </w:pPr>
+      <w:rPr>
+        <w:rFonts w:ascii="Symbol" w:hAnsi="Symbol" w:hint="default"/>
+      </w:rPr>
+    </w:lvl>
+    <w:lvl w:ilvl="7" w:tplc="48090003" w:tentative="1">
+      <w:start w:val="1"/>
+      <w:numFmt w:val="bullet"/>
+      <w:lvlText w:val="o"/>
+      <w:lvlJc w:val="left"/>
+      <w:pPr>
+        <w:ind w:left="6120" w:hanging="360"/>
+      </w:pPr>
+      <w:rPr>
+        <w:rFonts w:ascii="Courier New" w:hAnsi="Courier New" w:cs="Courier New" w:hint="default"/>
+      </w:rPr>
+    </w:lvl>
+    <w:lvl w:ilvl="8" w:tplc="48090005" w:tentative="1">
+      <w:start w:val="1"/>
+      <w:numFmt w:val="bullet"/>
+      <w:lvlText w:val=""/>
+      <w:lvlJc w:val="left"/>
+      <w:pPr>
+        <w:ind w:left="6840" w:hanging="360"/>
+      </w:pPr>
+      <w:rPr>
+        <w:rFonts w:ascii="Wingdings" w:hAnsi="Wingdings" w:hint="default"/>
+      </w:rPr>
+    </w:lvl>
+  </w:abstractNum>
+  <w:abstractNum w:abstractNumId="12" w15:restartNumberingAfterBreak="0">
+    <w:nsid w:val="5B02298E"/>
+    <w:multiLevelType w:val="hybridMultilevel"/>
+    <w:tmpl w:val="CF7687A4"/>
+    <w:lvl w:ilvl="0" w:tplc="14DC7892">
+      <w:numFmt w:val="bullet"/>
+      <w:lvlText w:val="-"/>
+      <w:lvlJc w:val="left"/>
+      <w:pPr>
+        <w:ind w:left="1080" w:hanging="360"/>
+      </w:pPr>
+      <w:rPr>
+        <w:rFonts w:ascii="Times New Roman" w:eastAsia="Arial" w:hAnsi="Times New Roman" w:cs="Times New Roman" w:hint="default"/>
+      </w:rPr>
+    </w:lvl>
+    <w:lvl w:ilvl="1" w:tplc="48090003" w:tentative="1">
+      <w:start w:val="1"/>
+      <w:numFmt w:val="bullet"/>
+      <w:lvlText w:val="o"/>
+      <w:lvlJc w:val="left"/>
+      <w:pPr>
+        <w:ind w:left="1800" w:hanging="360"/>
+      </w:pPr>
+      <w:rPr>
+        <w:rFonts w:ascii="Courier New" w:hAnsi="Courier New" w:cs="Courier New" w:hint="default"/>
+      </w:rPr>
+    </w:lvl>
+    <w:lvl w:ilvl="2" w:tplc="48090005" w:tentative="1">
+      <w:start w:val="1"/>
+      <w:numFmt w:val="bullet"/>
+      <w:lvlText w:val=""/>
+      <w:lvlJc w:val="left"/>
+      <w:pPr>
+        <w:ind w:left="2520" w:hanging="360"/>
+      </w:pPr>
+      <w:rPr>
+        <w:rFonts w:ascii="Wingdings" w:hAnsi="Wingdings" w:hint="default"/>
+      </w:rPr>
+    </w:lvl>
+    <w:lvl w:ilvl="3" w:tplc="48090001" w:tentative="1">
+      <w:start w:val="1"/>
+      <w:numFmt w:val="bullet"/>
+      <w:lvlText w:val=""/>
+      <w:lvlJc w:val="left"/>
+      <w:pPr>
+        <w:ind w:left="3240" w:hanging="360"/>
+      </w:pPr>
+      <w:rPr>
+        <w:rFonts w:ascii="Symbol" w:hAnsi="Symbol" w:hint="default"/>
+      </w:rPr>
+    </w:lvl>
+    <w:lvl w:ilvl="4" w:tplc="48090003" w:tentative="1">
+      <w:start w:val="1"/>
+      <w:numFmt w:val="bullet"/>
+      <w:lvlText w:val="o"/>
+      <w:lvlJc w:val="left"/>
+      <w:pPr>
+        <w:ind w:left="3960" w:hanging="360"/>
+      </w:pPr>
+      <w:rPr>
+        <w:rFonts w:ascii="Courier New" w:hAnsi="Courier New" w:cs="Courier New" w:hint="default"/>
+      </w:rPr>
+    </w:lvl>
+    <w:lvl w:ilvl="5" w:tplc="48090005" w:tentative="1">
+      <w:start w:val="1"/>
+      <w:numFmt w:val="bullet"/>
+      <w:lvlText w:val=""/>
+      <w:lvlJc w:val="left"/>
+      <w:pPr>
+        <w:ind w:left="4680" w:hanging="360"/>
+      </w:pPr>
+      <w:rPr>
+        <w:rFonts w:ascii="Wingdings" w:hAnsi="Wingdings" w:hint="default"/>
+      </w:rPr>
+    </w:lvl>
+    <w:lvl w:ilvl="6" w:tplc="48090001" w:tentative="1">
+      <w:start w:val="1"/>
+      <w:numFmt w:val="bullet"/>
+      <w:lvlText w:val=""/>
+      <w:lvlJc w:val="left"/>
+      <w:pPr>
+        <w:ind w:left="5400" w:hanging="360"/>
+      </w:pPr>
+      <w:rPr>
+        <w:rFonts w:ascii="Symbol" w:hAnsi="Symbol" w:hint="default"/>
+      </w:rPr>
+    </w:lvl>
+    <w:lvl w:ilvl="7" w:tplc="48090003" w:tentative="1">
+      <w:start w:val="1"/>
+      <w:numFmt w:val="bullet"/>
+      <w:lvlText w:val="o"/>
+      <w:lvlJc w:val="left"/>
+      <w:pPr>
+        <w:ind w:left="6120" w:hanging="360"/>
+      </w:pPr>
+      <w:rPr>
+        <w:rFonts w:ascii="Courier New" w:hAnsi="Courier New" w:cs="Courier New" w:hint="default"/>
+      </w:rPr>
+    </w:lvl>
+    <w:lvl w:ilvl="8" w:tplc="48090005" w:tentative="1">
+      <w:start w:val="1"/>
+      <w:numFmt w:val="bullet"/>
+      <w:lvlText w:val=""/>
+      <w:lvlJc w:val="left"/>
+      <w:pPr>
+        <w:ind w:left="6840" w:hanging="360"/>
+      </w:pPr>
+      <w:rPr>
+        <w:rFonts w:ascii="Wingdings" w:hAnsi="Wingdings" w:hint="default"/>
+      </w:rPr>
+    </w:lvl>
+  </w:abstractNum>
+  <w:abstractNum w:abstractNumId="13" w15:restartNumberingAfterBreak="0">
     <w:nsid w:val="6C1668BE"/>
     <w:multiLevelType w:val="hybridMultilevel"/>
     <w:tmpl w:val="09A8CC38"/>
@@ -5151,22 +6135,43 @@
     <w:abstractNumId w:val="0"/>
   </w:num>
   <w:num w:numId="2">
+    <w:abstractNumId w:val="4"/>
+  </w:num>
+  <w:num w:numId="3">
+    <w:abstractNumId w:val="2"/>
+  </w:num>
+  <w:num w:numId="4">
+    <w:abstractNumId w:val="8"/>
+  </w:num>
+  <w:num w:numId="5">
+    <w:abstractNumId w:val="10"/>
+  </w:num>
+  <w:num w:numId="6">
+    <w:abstractNumId w:val="13"/>
+  </w:num>
+  <w:num w:numId="7">
     <w:abstractNumId w:val="3"/>
   </w:num>
-  <w:num w:numId="3">
+  <w:num w:numId="8">
     <w:abstractNumId w:val="1"/>
   </w:num>
-  <w:num w:numId="4">
-    <w:abstractNumId w:val="4"/>
+  <w:num w:numId="9">
+    <w:abstractNumId w:val="7"/>
   </w:num>
-  <w:num w:numId="5">
+  <w:num w:numId="10">
+    <w:abstractNumId w:val="11"/>
+  </w:num>
+  <w:num w:numId="11">
     <w:abstractNumId w:val="5"/>
   </w:num>
-  <w:num w:numId="6">
+  <w:num w:numId="12">
+    <w:abstractNumId w:val="12"/>
+  </w:num>
+  <w:num w:numId="13">
+    <w:abstractNumId w:val="9"/>
+  </w:num>
+  <w:num w:numId="14">
     <w:abstractNumId w:val="6"/>
-  </w:num>
-  <w:num w:numId="7">
-    <w:abstractNumId w:val="2"/>
   </w:num>
 </w:numbering>
 </file>
@@ -6296,7 +7301,7 @@
 </file>
 
 <file path=customXml/itemProps1.xml><?xml version="1.0" encoding="utf-8"?>
-<ds:datastoreItem xmlns:ds="http://schemas.openxmlformats.org/officeDocument/2006/customXml" ds:itemID="{9051690D-24E8-4FBB-B518-16444EF63A4F}">
+<ds:datastoreItem xmlns:ds="http://schemas.openxmlformats.org/officeDocument/2006/customXml" ds:itemID="{376E718E-FD64-4E44-A0EC-2AFCE73C2A1B}">
   <ds:schemaRefs>
     <ds:schemaRef ds:uri="http://schemas.openxmlformats.org/officeDocument/2006/bibliography"/>
   </ds:schemaRefs>

</xml_diff>